<commit_message>
updated to make a tag
</commit_message>
<xml_diff>
--- a/GitHub.docx
+++ b/GitHub.docx
@@ -1235,6 +1235,638 @@
         <w:t>github</w:t>
       </w:r>
       <w:proofErr w:type="spellEnd"/>
+    </w:p>
+    <w:p>
+      <w:pPr>
+        <w:rPr>
+          <w:rFonts w:ascii="NotoSerif-Bold" w:eastAsia="NotoSerif-Bold" w:cs="NotoSerif-Bold"/>
+          <w:b/>
+          <w:bCs/>
+          <w:color w:val="333333"/>
+          <w:sz w:val="24"/>
+          <w:szCs w:val="24"/>
+        </w:rPr>
+      </w:pPr>
+      <w:r>
+        <w:rPr>
+          <w:rFonts w:ascii="NotoSerif-Bold" w:eastAsia="NotoSerif-Bold" w:cs="NotoSerif-Bold"/>
+          <w:b/>
+          <w:bCs/>
+          <w:color w:val="333333"/>
+          <w:sz w:val="24"/>
+          <w:szCs w:val="24"/>
+        </w:rPr>
+        <w:t xml:space="preserve">2] Creating a </w:t>
+      </w:r>
+      <w:proofErr w:type="spellStart"/>
+      <w:r>
+        <w:rPr>
+          <w:rFonts w:ascii="NotoSerif-Bold" w:eastAsia="NotoSerif-Bold" w:cs="NotoSerif-Bold"/>
+          <w:b/>
+          <w:bCs/>
+          <w:color w:val="333333"/>
+          <w:sz w:val="24"/>
+          <w:szCs w:val="24"/>
+        </w:rPr>
+        <w:t>Github</w:t>
+      </w:r>
+      <w:proofErr w:type="spellEnd"/>
+      <w:r>
+        <w:rPr>
+          <w:rFonts w:ascii="NotoSerif-Bold" w:eastAsia="NotoSerif-Bold" w:cs="NotoSerif-Bold"/>
+          <w:b/>
+          <w:bCs/>
+          <w:color w:val="333333"/>
+          <w:sz w:val="24"/>
+          <w:szCs w:val="24"/>
+        </w:rPr>
+        <w:t xml:space="preserve"> Repo</w:t>
+      </w:r>
+    </w:p>
+    <w:p>
+      <w:pPr>
+        <w:rPr>
+          <w:rFonts w:ascii="NotoSerif-Bold" w:eastAsia="NotoSerif-Bold" w:cs="NotoSerif-Bold"/>
+          <w:b/>
+          <w:bCs/>
+          <w:color w:val="333333"/>
+          <w:sz w:val="24"/>
+          <w:szCs w:val="24"/>
+        </w:rPr>
+      </w:pPr>
+      <w:r>
+        <w:rPr>
+          <w:rFonts w:ascii="NotoSerif-Bold" w:eastAsia="NotoSerif-Bold" w:cs="NotoSerif-Bold"/>
+          <w:b/>
+          <w:bCs/>
+          <w:color w:val="333333"/>
+          <w:sz w:val="24"/>
+          <w:szCs w:val="24"/>
+        </w:rPr>
+        <w:t xml:space="preserve">3] Linking to our </w:t>
+      </w:r>
+      <w:proofErr w:type="spellStart"/>
+      <w:r>
+        <w:rPr>
+          <w:rFonts w:ascii="NotoSerif-Bold" w:eastAsia="NotoSerif-Bold" w:cs="NotoSerif-Bold"/>
+          <w:b/>
+          <w:bCs/>
+          <w:color w:val="333333"/>
+          <w:sz w:val="24"/>
+          <w:szCs w:val="24"/>
+        </w:rPr>
+        <w:t>Github</w:t>
+      </w:r>
+      <w:proofErr w:type="spellEnd"/>
+      <w:r>
+        <w:rPr>
+          <w:rFonts w:ascii="NotoSerif-Bold" w:eastAsia="NotoSerif-Bold" w:cs="NotoSerif-Bold"/>
+          <w:b/>
+          <w:bCs/>
+          <w:color w:val="333333"/>
+          <w:sz w:val="24"/>
+          <w:szCs w:val="24"/>
+        </w:rPr>
+        <w:t xml:space="preserve"> Repo</w:t>
+      </w:r>
+    </w:p>
+    <w:p>
+      <w:pPr>
+        <w:rPr>
+          <w:rFonts w:ascii="NotoSerif-Bold" w:eastAsia="NotoSerif-Bold" w:cs="NotoSerif-Bold"/>
+          <w:b/>
+          <w:bCs/>
+          <w:color w:val="333333"/>
+          <w:sz w:val="24"/>
+          <w:szCs w:val="24"/>
+        </w:rPr>
+      </w:pPr>
+      <w:r>
+        <w:rPr>
+          <w:rFonts w:ascii="Segoe UI" w:eastAsia="Times New Roman" w:hAnsi="Segoe UI" w:cs="Segoe UI"/>
+          <w:b/>
+          <w:bCs/>
+          <w:color w:val="24292E"/>
+          <w:sz w:val="30"/>
+          <w:szCs w:val="30"/>
+          <w:lang w:eastAsia="en-IN"/>
+        </w:rPr>
+        <w:t>…</w:t>
+      </w:r>
+      <w:r>
+        <w:rPr>
+          <w:rFonts w:ascii="Segoe UI" w:eastAsia="Times New Roman" w:hAnsi="Segoe UI" w:cs="Segoe UI"/>
+          <w:b/>
+          <w:bCs/>
+          <w:color w:val="24292E"/>
+          <w:sz w:val="30"/>
+          <w:szCs w:val="30"/>
+          <w:lang w:eastAsia="en-IN"/>
+        </w:rPr>
+        <w:t>create a new repository on the command line</w:t>
+      </w:r>
+    </w:p>
+    <w:p>
+      <w:pPr>
+        <w:pStyle w:val="ListParagraph"/>
+        <w:numPr>
+          <w:ilvl w:val="0"/>
+          <w:numId w:val="5"/>
+        </w:numPr>
+        <w:tabs>
+          <w:tab w:val="left" w:pos="916"/>
+          <w:tab w:val="left" w:pos="1832"/>
+          <w:tab w:val="left" w:pos="2748"/>
+          <w:tab w:val="left" w:pos="3664"/>
+          <w:tab w:val="left" w:pos="4580"/>
+          <w:tab w:val="left" w:pos="5496"/>
+          <w:tab w:val="left" w:pos="6412"/>
+          <w:tab w:val="left" w:pos="7328"/>
+          <w:tab w:val="left" w:pos="8244"/>
+          <w:tab w:val="left" w:pos="9160"/>
+          <w:tab w:val="left" w:pos="10076"/>
+          <w:tab w:val="left" w:pos="10992"/>
+          <w:tab w:val="left" w:pos="11908"/>
+          <w:tab w:val="left" w:pos="12824"/>
+          <w:tab w:val="left" w:pos="13740"/>
+          <w:tab w:val="left" w:pos="14656"/>
+        </w:tabs>
+        <w:spacing w:after="0" w:line="240" w:lineRule="auto"/>
+        <w:rPr>
+          <w:rFonts w:ascii="Consolas" w:eastAsia="Times New Roman" w:hAnsi="Consolas" w:cs="Courier New"/>
+          <w:color w:val="24292E"/>
+          <w:sz w:val="20"/>
+          <w:szCs w:val="20"/>
+          <w:lang w:eastAsia="en-IN"/>
+        </w:rPr>
+      </w:pPr>
+      <w:r>
+        <w:rPr>
+          <w:rFonts w:ascii="Consolas" w:eastAsia="Times New Roman" w:hAnsi="Consolas" w:cs="Courier New"/>
+          <w:color w:val="24292E"/>
+          <w:sz w:val="20"/>
+          <w:szCs w:val="20"/>
+          <w:lang w:eastAsia="en-IN"/>
+        </w:rPr>
+        <w:t>echo "# dummy" &gt;&gt; README.md</w:t>
+      </w:r>
+    </w:p>
+    <w:p>
+      <w:pPr>
+        <w:pStyle w:val="ListParagraph"/>
+        <w:numPr>
+          <w:ilvl w:val="0"/>
+          <w:numId w:val="5"/>
+        </w:numPr>
+        <w:tabs>
+          <w:tab w:val="left" w:pos="916"/>
+          <w:tab w:val="left" w:pos="1832"/>
+          <w:tab w:val="left" w:pos="2748"/>
+          <w:tab w:val="left" w:pos="3664"/>
+          <w:tab w:val="left" w:pos="4580"/>
+          <w:tab w:val="left" w:pos="5496"/>
+          <w:tab w:val="left" w:pos="6412"/>
+          <w:tab w:val="left" w:pos="7328"/>
+          <w:tab w:val="left" w:pos="8244"/>
+          <w:tab w:val="left" w:pos="9160"/>
+          <w:tab w:val="left" w:pos="10076"/>
+          <w:tab w:val="left" w:pos="10992"/>
+          <w:tab w:val="left" w:pos="11908"/>
+          <w:tab w:val="left" w:pos="12824"/>
+          <w:tab w:val="left" w:pos="13740"/>
+          <w:tab w:val="left" w:pos="14656"/>
+        </w:tabs>
+        <w:spacing w:after="0" w:line="240" w:lineRule="auto"/>
+        <w:rPr>
+          <w:rFonts w:ascii="Consolas" w:eastAsia="Times New Roman" w:hAnsi="Consolas" w:cs="Courier New"/>
+          <w:color w:val="24292E"/>
+          <w:sz w:val="20"/>
+          <w:szCs w:val="20"/>
+          <w:lang w:eastAsia="en-IN"/>
+        </w:rPr>
+      </w:pPr>
+      <w:r>
+        <w:rPr>
+          <w:rFonts w:ascii="Consolas" w:eastAsia="Times New Roman" w:hAnsi="Consolas" w:cs="Courier New"/>
+          <w:color w:val="24292E"/>
+          <w:sz w:val="20"/>
+          <w:szCs w:val="20"/>
+          <w:lang w:eastAsia="en-IN"/>
+        </w:rPr>
+        <w:t xml:space="preserve">git </w:t>
+      </w:r>
+      <w:proofErr w:type="spellStart"/>
+      <w:r>
+        <w:rPr>
+          <w:rFonts w:ascii="Consolas" w:eastAsia="Times New Roman" w:hAnsi="Consolas" w:cs="Courier New"/>
+          <w:color w:val="24292E"/>
+          <w:sz w:val="20"/>
+          <w:szCs w:val="20"/>
+          <w:lang w:eastAsia="en-IN"/>
+        </w:rPr>
+        <w:t>init</w:t>
+      </w:r>
+      <w:proofErr w:type="spellEnd"/>
+    </w:p>
+    <w:p>
+      <w:pPr>
+        <w:pStyle w:val="ListParagraph"/>
+        <w:numPr>
+          <w:ilvl w:val="0"/>
+          <w:numId w:val="5"/>
+        </w:numPr>
+        <w:tabs>
+          <w:tab w:val="left" w:pos="916"/>
+          <w:tab w:val="left" w:pos="1832"/>
+          <w:tab w:val="left" w:pos="2748"/>
+          <w:tab w:val="left" w:pos="3664"/>
+          <w:tab w:val="left" w:pos="4580"/>
+          <w:tab w:val="left" w:pos="5496"/>
+          <w:tab w:val="left" w:pos="6412"/>
+          <w:tab w:val="left" w:pos="7328"/>
+          <w:tab w:val="left" w:pos="8244"/>
+          <w:tab w:val="left" w:pos="9160"/>
+          <w:tab w:val="left" w:pos="10076"/>
+          <w:tab w:val="left" w:pos="10992"/>
+          <w:tab w:val="left" w:pos="11908"/>
+          <w:tab w:val="left" w:pos="12824"/>
+          <w:tab w:val="left" w:pos="13740"/>
+          <w:tab w:val="left" w:pos="14656"/>
+        </w:tabs>
+        <w:spacing w:after="0" w:line="240" w:lineRule="auto"/>
+        <w:rPr>
+          <w:rFonts w:ascii="Consolas" w:eastAsia="Times New Roman" w:hAnsi="Consolas" w:cs="Courier New"/>
+          <w:color w:val="24292E"/>
+          <w:sz w:val="20"/>
+          <w:szCs w:val="20"/>
+          <w:lang w:eastAsia="en-IN"/>
+        </w:rPr>
+      </w:pPr>
+      <w:r>
+        <w:rPr>
+          <w:rFonts w:ascii="Consolas" w:eastAsia="Times New Roman" w:hAnsi="Consolas" w:cs="Courier New"/>
+          <w:color w:val="24292E"/>
+          <w:sz w:val="20"/>
+          <w:szCs w:val="20"/>
+          <w:lang w:eastAsia="en-IN"/>
+        </w:rPr>
+        <w:t>git add README.md</w:t>
+      </w:r>
+    </w:p>
+    <w:p>
+      <w:pPr>
+        <w:pStyle w:val="ListParagraph"/>
+        <w:numPr>
+          <w:ilvl w:val="0"/>
+          <w:numId w:val="5"/>
+        </w:numPr>
+        <w:tabs>
+          <w:tab w:val="left" w:pos="916"/>
+          <w:tab w:val="left" w:pos="1832"/>
+          <w:tab w:val="left" w:pos="2748"/>
+          <w:tab w:val="left" w:pos="3664"/>
+          <w:tab w:val="left" w:pos="4580"/>
+          <w:tab w:val="left" w:pos="5496"/>
+          <w:tab w:val="left" w:pos="6412"/>
+          <w:tab w:val="left" w:pos="7328"/>
+          <w:tab w:val="left" w:pos="8244"/>
+          <w:tab w:val="left" w:pos="9160"/>
+          <w:tab w:val="left" w:pos="10076"/>
+          <w:tab w:val="left" w:pos="10992"/>
+          <w:tab w:val="left" w:pos="11908"/>
+          <w:tab w:val="left" w:pos="12824"/>
+          <w:tab w:val="left" w:pos="13740"/>
+          <w:tab w:val="left" w:pos="14656"/>
+        </w:tabs>
+        <w:spacing w:after="0" w:line="240" w:lineRule="auto"/>
+        <w:rPr>
+          <w:rFonts w:ascii="Consolas" w:eastAsia="Times New Roman" w:hAnsi="Consolas" w:cs="Courier New"/>
+          <w:color w:val="24292E"/>
+          <w:sz w:val="20"/>
+          <w:szCs w:val="20"/>
+          <w:lang w:eastAsia="en-IN"/>
+        </w:rPr>
+      </w:pPr>
+      <w:r>
+        <w:rPr>
+          <w:rFonts w:ascii="Consolas" w:eastAsia="Times New Roman" w:hAnsi="Consolas" w:cs="Courier New"/>
+          <w:color w:val="24292E"/>
+          <w:sz w:val="20"/>
+          <w:szCs w:val="20"/>
+          <w:lang w:eastAsia="en-IN"/>
+        </w:rPr>
+        <w:t>git commit -m "first commit"</w:t>
+      </w:r>
+    </w:p>
+    <w:p>
+      <w:pPr>
+        <w:pStyle w:val="ListParagraph"/>
+        <w:numPr>
+          <w:ilvl w:val="0"/>
+          <w:numId w:val="5"/>
+        </w:numPr>
+        <w:tabs>
+          <w:tab w:val="left" w:pos="916"/>
+          <w:tab w:val="left" w:pos="1832"/>
+          <w:tab w:val="left" w:pos="2748"/>
+          <w:tab w:val="left" w:pos="3664"/>
+          <w:tab w:val="left" w:pos="4580"/>
+          <w:tab w:val="left" w:pos="5496"/>
+          <w:tab w:val="left" w:pos="6412"/>
+          <w:tab w:val="left" w:pos="7328"/>
+          <w:tab w:val="left" w:pos="8244"/>
+          <w:tab w:val="left" w:pos="9160"/>
+          <w:tab w:val="left" w:pos="10076"/>
+          <w:tab w:val="left" w:pos="10992"/>
+          <w:tab w:val="left" w:pos="11908"/>
+          <w:tab w:val="left" w:pos="12824"/>
+          <w:tab w:val="left" w:pos="13740"/>
+          <w:tab w:val="left" w:pos="14656"/>
+        </w:tabs>
+        <w:spacing w:after="0" w:line="240" w:lineRule="auto"/>
+        <w:rPr>
+          <w:rFonts w:ascii="Consolas" w:eastAsia="Times New Roman" w:hAnsi="Consolas" w:cs="Courier New"/>
+          <w:color w:val="24292E"/>
+          <w:sz w:val="20"/>
+          <w:szCs w:val="20"/>
+          <w:lang w:eastAsia="en-IN"/>
+        </w:rPr>
+      </w:pPr>
+      <w:r>
+        <w:rPr>
+          <w:rFonts w:ascii="Consolas" w:eastAsia="Times New Roman" w:hAnsi="Consolas" w:cs="Courier New"/>
+          <w:color w:val="24292E"/>
+          <w:sz w:val="20"/>
+          <w:szCs w:val="20"/>
+          <w:lang w:eastAsia="en-IN"/>
+        </w:rPr>
+        <w:t>git branch -M main</w:t>
+      </w:r>
+    </w:p>
+    <w:p>
+      <w:pPr>
+        <w:pStyle w:val="ListParagraph"/>
+        <w:numPr>
+          <w:ilvl w:val="0"/>
+          <w:numId w:val="5"/>
+        </w:numPr>
+        <w:tabs>
+          <w:tab w:val="left" w:pos="916"/>
+          <w:tab w:val="left" w:pos="1832"/>
+          <w:tab w:val="left" w:pos="2748"/>
+          <w:tab w:val="left" w:pos="3664"/>
+          <w:tab w:val="left" w:pos="4580"/>
+          <w:tab w:val="left" w:pos="5496"/>
+          <w:tab w:val="left" w:pos="6412"/>
+          <w:tab w:val="left" w:pos="7328"/>
+          <w:tab w:val="left" w:pos="8244"/>
+          <w:tab w:val="left" w:pos="9160"/>
+          <w:tab w:val="left" w:pos="10076"/>
+          <w:tab w:val="left" w:pos="10992"/>
+          <w:tab w:val="left" w:pos="11908"/>
+          <w:tab w:val="left" w:pos="12824"/>
+          <w:tab w:val="left" w:pos="13740"/>
+          <w:tab w:val="left" w:pos="14656"/>
+        </w:tabs>
+        <w:spacing w:after="0" w:line="240" w:lineRule="auto"/>
+        <w:rPr>
+          <w:rFonts w:ascii="Consolas" w:eastAsia="Times New Roman" w:hAnsi="Consolas" w:cs="Courier New"/>
+          <w:color w:val="24292E"/>
+          <w:sz w:val="20"/>
+          <w:szCs w:val="20"/>
+          <w:lang w:eastAsia="en-IN"/>
+        </w:rPr>
+      </w:pPr>
+      <w:r>
+        <w:rPr>
+          <w:rFonts w:ascii="Consolas" w:eastAsia="Times New Roman" w:hAnsi="Consolas" w:cs="Courier New"/>
+          <w:color w:val="24292E"/>
+          <w:sz w:val="20"/>
+          <w:szCs w:val="20"/>
+          <w:lang w:eastAsia="en-IN"/>
+        </w:rPr>
+        <w:t xml:space="preserve">git remote add origin </w:t>
+      </w:r>
+      <w:proofErr w:type="spellStart"/>
+      <w:proofErr w:type="gramStart"/>
+      <w:r>
+        <w:rPr>
+          <w:rFonts w:ascii="Consolas" w:eastAsia="Times New Roman" w:hAnsi="Consolas" w:cs="Courier New"/>
+          <w:color w:val="24292E"/>
+          <w:sz w:val="20"/>
+          <w:szCs w:val="20"/>
+          <w:lang w:eastAsia="en-IN"/>
+        </w:rPr>
+        <w:t>git@github.com:fvenkat</w:t>
+      </w:r>
+      <w:proofErr w:type="spellEnd"/>
+      <w:r>
+        <w:rPr>
+          <w:rFonts w:ascii="Consolas" w:eastAsia="Times New Roman" w:hAnsi="Consolas" w:cs="Courier New"/>
+          <w:color w:val="24292E"/>
+          <w:sz w:val="20"/>
+          <w:szCs w:val="20"/>
+          <w:lang w:eastAsia="en-IN"/>
+        </w:rPr>
+        <w:t>/</w:t>
+      </w:r>
+      <w:proofErr w:type="spellStart"/>
+      <w:r>
+        <w:rPr>
+          <w:rFonts w:ascii="Consolas" w:eastAsia="Times New Roman" w:hAnsi="Consolas" w:cs="Courier New"/>
+          <w:color w:val="24292E"/>
+          <w:sz w:val="20"/>
+          <w:szCs w:val="20"/>
+          <w:lang w:eastAsia="en-IN"/>
+        </w:rPr>
+        <w:t>dummy.git</w:t>
+      </w:r>
+      <w:proofErr w:type="spellEnd"/>
+      <w:proofErr w:type="gramEnd"/>
+    </w:p>
+    <w:p>
+      <w:pPr>
+        <w:pStyle w:val="ListParagraph"/>
+        <w:numPr>
+          <w:ilvl w:val="0"/>
+          <w:numId w:val="5"/>
+        </w:numPr>
+        <w:tabs>
+          <w:tab w:val="left" w:pos="916"/>
+          <w:tab w:val="left" w:pos="1832"/>
+          <w:tab w:val="left" w:pos="2748"/>
+          <w:tab w:val="left" w:pos="3664"/>
+          <w:tab w:val="left" w:pos="4580"/>
+          <w:tab w:val="left" w:pos="5496"/>
+          <w:tab w:val="left" w:pos="6412"/>
+          <w:tab w:val="left" w:pos="7328"/>
+          <w:tab w:val="left" w:pos="8244"/>
+          <w:tab w:val="left" w:pos="9160"/>
+          <w:tab w:val="left" w:pos="10076"/>
+          <w:tab w:val="left" w:pos="10992"/>
+          <w:tab w:val="left" w:pos="11908"/>
+          <w:tab w:val="left" w:pos="12824"/>
+          <w:tab w:val="left" w:pos="13740"/>
+          <w:tab w:val="left" w:pos="14656"/>
+        </w:tabs>
+        <w:spacing w:after="0" w:line="240" w:lineRule="auto"/>
+        <w:rPr>
+          <w:rFonts w:ascii="Consolas" w:eastAsia="Times New Roman" w:hAnsi="Consolas" w:cs="Courier New"/>
+          <w:color w:val="24292E"/>
+          <w:sz w:val="20"/>
+          <w:szCs w:val="20"/>
+          <w:lang w:eastAsia="en-IN"/>
+        </w:rPr>
+      </w:pPr>
+      <w:r>
+        <w:rPr>
+          <w:rFonts w:ascii="Consolas" w:eastAsia="Times New Roman" w:hAnsi="Consolas" w:cs="Courier New"/>
+          <w:color w:val="24292E"/>
+          <w:sz w:val="20"/>
+          <w:szCs w:val="20"/>
+          <w:lang w:eastAsia="en-IN"/>
+        </w:rPr>
+        <w:t>git push -u origin main</w:t>
+      </w:r>
+    </w:p>
+    <w:p>
+      <w:pPr>
+        <w:rPr>
+          <w:rFonts w:ascii="NotoSerif-Bold" w:eastAsia="NotoSerif-Bold" w:cs="NotoSerif-Bold"/>
+          <w:b/>
+          <w:bCs/>
+          <w:color w:val="333333"/>
+          <w:sz w:val="24"/>
+          <w:szCs w:val="24"/>
+        </w:rPr>
+      </w:pPr>
+    </w:p>
+    <w:p>
+      <w:pPr>
+        <w:pStyle w:val="Heading3"/>
+        <w:shd w:val="clear" w:color="auto" w:fill="FFFFFF"/>
+        <w:spacing w:before="0" w:beforeAutospacing="0" w:after="0" w:afterAutospacing="0"/>
+        <w:rPr>
+          <w:rFonts w:ascii="Segoe UI" w:hAnsi="Segoe UI" w:cs="Segoe UI"/>
+          <w:color w:val="24292E"/>
+          <w:sz w:val="30"/>
+          <w:szCs w:val="30"/>
+        </w:rPr>
+      </w:pPr>
+      <w:r>
+        <w:rPr>
+          <w:rFonts w:ascii="Segoe UI" w:hAnsi="Segoe UI" w:cs="Segoe UI"/>
+          <w:color w:val="24292E"/>
+          <w:sz w:val="30"/>
+          <w:szCs w:val="30"/>
+        </w:rPr>
+        <w:t>…or push an existing repository from the command line</w:t>
+      </w:r>
+    </w:p>
+    <w:p>
+      <w:pPr>
+        <w:pStyle w:val="HTMLPreformatted"/>
+        <w:numPr>
+          <w:ilvl w:val="0"/>
+          <w:numId w:val="6"/>
+        </w:numPr>
+        <w:rPr>
+          <w:rFonts w:ascii="Consolas" w:hAnsi="Consolas"/>
+          <w:color w:val="24292E"/>
+        </w:rPr>
+      </w:pPr>
+      <w:r>
+        <w:rPr>
+          <w:rStyle w:val="user-select-contain"/>
+          <w:rFonts w:ascii="Consolas" w:hAnsi="Consolas"/>
+          <w:color w:val="24292E"/>
+        </w:rPr>
+        <w:t xml:space="preserve">git remote add origin </w:t>
+      </w:r>
+      <w:proofErr w:type="spellStart"/>
+      <w:proofErr w:type="gramStart"/>
+      <w:r>
+        <w:rPr>
+          <w:rStyle w:val="user-select-contain"/>
+          <w:rFonts w:ascii="Consolas" w:hAnsi="Consolas"/>
+          <w:color w:val="24292E"/>
+        </w:rPr>
+        <w:t>git@github.com:fvenkat</w:t>
+      </w:r>
+      <w:proofErr w:type="spellEnd"/>
+      <w:r>
+        <w:rPr>
+          <w:rStyle w:val="user-select-contain"/>
+          <w:rFonts w:ascii="Consolas" w:hAnsi="Consolas"/>
+          <w:color w:val="24292E"/>
+        </w:rPr>
+        <w:t>/</w:t>
+      </w:r>
+      <w:proofErr w:type="spellStart"/>
+      <w:r>
+        <w:rPr>
+          <w:rStyle w:val="user-select-contain"/>
+          <w:rFonts w:ascii="Consolas" w:hAnsi="Consolas"/>
+          <w:color w:val="24292E"/>
+        </w:rPr>
+        <w:t>dummy.git</w:t>
+      </w:r>
+      <w:proofErr w:type="spellEnd"/>
+      <w:proofErr w:type="gramEnd"/>
+    </w:p>
+    <w:p>
+      <w:pPr>
+        <w:pStyle w:val="HTMLPreformatted"/>
+        <w:numPr>
+          <w:ilvl w:val="0"/>
+          <w:numId w:val="6"/>
+        </w:numPr>
+        <w:rPr>
+          <w:rFonts w:ascii="Consolas" w:hAnsi="Consolas"/>
+          <w:color w:val="24292E"/>
+        </w:rPr>
+      </w:pPr>
+      <w:r>
+        <w:rPr>
+          <w:rStyle w:val="user-select-contain"/>
+          <w:rFonts w:ascii="Consolas" w:hAnsi="Consolas"/>
+          <w:color w:val="24292E"/>
+        </w:rPr>
+        <w:t>git branch -M main</w:t>
+      </w:r>
+    </w:p>
+    <w:p>
+      <w:pPr>
+        <w:pStyle w:val="HTMLPreformatted"/>
+        <w:numPr>
+          <w:ilvl w:val="0"/>
+          <w:numId w:val="6"/>
+        </w:numPr>
+        <w:rPr>
+          <w:rFonts w:ascii="Consolas" w:hAnsi="Consolas"/>
+          <w:color w:val="24292E"/>
+        </w:rPr>
+      </w:pPr>
+      <w:r>
+        <w:rPr>
+          <w:rStyle w:val="user-select-contain"/>
+          <w:rFonts w:ascii="Consolas" w:hAnsi="Consolas"/>
+          <w:color w:val="24292E"/>
+        </w:rPr>
+        <w:t>git push -u origin main</w:t>
+      </w:r>
+    </w:p>
+    <w:p>
+      <w:pPr>
+        <w:rPr>
+          <w:rFonts w:ascii="NotoSerif-Bold" w:eastAsia="NotoSerif-Bold" w:cs="NotoSerif-Bold"/>
+          <w:b/>
+          <w:bCs/>
+          <w:color w:val="333333"/>
+          <w:sz w:val="24"/>
+          <w:szCs w:val="24"/>
+        </w:rPr>
+      </w:pPr>
     </w:p>
     <w:p>
       <w:pPr>
@@ -1484,6 +2116,345 @@
     </w:lvl>
   </w:abstractNum>
   <w:abstractNum w:abstractNumId="2" w15:restartNumberingAfterBreak="0">
+    <w:nsid w:val="3FB421C8"/>
+    <w:multiLevelType w:val="hybridMultilevel"/>
+    <w:tmpl w:val="6E320FB6"/>
+    <w:lvl w:ilvl="0" w:tplc="40090001">
+      <w:start w:val="1"/>
+      <w:numFmt w:val="bullet"/>
+      <w:lvlText w:val=""/>
+      <w:lvlJc w:val="left"/>
+      <w:pPr>
+        <w:ind w:left="720" w:hanging="360"/>
+      </w:pPr>
+      <w:rPr>
+        <w:rFonts w:ascii="Symbol" w:hAnsi="Symbol" w:hint="default"/>
+      </w:rPr>
+    </w:lvl>
+    <w:lvl w:ilvl="1" w:tplc="40090003" w:tentative="1">
+      <w:start w:val="1"/>
+      <w:numFmt w:val="bullet"/>
+      <w:lvlText w:val="o"/>
+      <w:lvlJc w:val="left"/>
+      <w:pPr>
+        <w:ind w:left="1440" w:hanging="360"/>
+      </w:pPr>
+      <w:rPr>
+        <w:rFonts w:ascii="Courier New" w:hAnsi="Courier New" w:cs="Courier New" w:hint="default"/>
+      </w:rPr>
+    </w:lvl>
+    <w:lvl w:ilvl="2" w:tplc="40090005" w:tentative="1">
+      <w:start w:val="1"/>
+      <w:numFmt w:val="bullet"/>
+      <w:lvlText w:val=""/>
+      <w:lvlJc w:val="left"/>
+      <w:pPr>
+        <w:ind w:left="2160" w:hanging="360"/>
+      </w:pPr>
+      <w:rPr>
+        <w:rFonts w:ascii="Wingdings" w:hAnsi="Wingdings" w:hint="default"/>
+      </w:rPr>
+    </w:lvl>
+    <w:lvl w:ilvl="3" w:tplc="40090001" w:tentative="1">
+      <w:start w:val="1"/>
+      <w:numFmt w:val="bullet"/>
+      <w:lvlText w:val=""/>
+      <w:lvlJc w:val="left"/>
+      <w:pPr>
+        <w:ind w:left="2880" w:hanging="360"/>
+      </w:pPr>
+      <w:rPr>
+        <w:rFonts w:ascii="Symbol" w:hAnsi="Symbol" w:hint="default"/>
+      </w:rPr>
+    </w:lvl>
+    <w:lvl w:ilvl="4" w:tplc="40090003" w:tentative="1">
+      <w:start w:val="1"/>
+      <w:numFmt w:val="bullet"/>
+      <w:lvlText w:val="o"/>
+      <w:lvlJc w:val="left"/>
+      <w:pPr>
+        <w:ind w:left="3600" w:hanging="360"/>
+      </w:pPr>
+      <w:rPr>
+        <w:rFonts w:ascii="Courier New" w:hAnsi="Courier New" w:cs="Courier New" w:hint="default"/>
+      </w:rPr>
+    </w:lvl>
+    <w:lvl w:ilvl="5" w:tplc="40090005" w:tentative="1">
+      <w:start w:val="1"/>
+      <w:numFmt w:val="bullet"/>
+      <w:lvlText w:val=""/>
+      <w:lvlJc w:val="left"/>
+      <w:pPr>
+        <w:ind w:left="4320" w:hanging="360"/>
+      </w:pPr>
+      <w:rPr>
+        <w:rFonts w:ascii="Wingdings" w:hAnsi="Wingdings" w:hint="default"/>
+      </w:rPr>
+    </w:lvl>
+    <w:lvl w:ilvl="6" w:tplc="40090001" w:tentative="1">
+      <w:start w:val="1"/>
+      <w:numFmt w:val="bullet"/>
+      <w:lvlText w:val=""/>
+      <w:lvlJc w:val="left"/>
+      <w:pPr>
+        <w:ind w:left="5040" w:hanging="360"/>
+      </w:pPr>
+      <w:rPr>
+        <w:rFonts w:ascii="Symbol" w:hAnsi="Symbol" w:hint="default"/>
+      </w:rPr>
+    </w:lvl>
+    <w:lvl w:ilvl="7" w:tplc="40090003" w:tentative="1">
+      <w:start w:val="1"/>
+      <w:numFmt w:val="bullet"/>
+      <w:lvlText w:val="o"/>
+      <w:lvlJc w:val="left"/>
+      <w:pPr>
+        <w:ind w:left="5760" w:hanging="360"/>
+      </w:pPr>
+      <w:rPr>
+        <w:rFonts w:ascii="Courier New" w:hAnsi="Courier New" w:cs="Courier New" w:hint="default"/>
+      </w:rPr>
+    </w:lvl>
+    <w:lvl w:ilvl="8" w:tplc="40090005" w:tentative="1">
+      <w:start w:val="1"/>
+      <w:numFmt w:val="bullet"/>
+      <w:lvlText w:val=""/>
+      <w:lvlJc w:val="left"/>
+      <w:pPr>
+        <w:ind w:left="6480" w:hanging="360"/>
+      </w:pPr>
+      <w:rPr>
+        <w:rFonts w:ascii="Wingdings" w:hAnsi="Wingdings" w:hint="default"/>
+      </w:rPr>
+    </w:lvl>
+  </w:abstractNum>
+  <w:abstractNum w:abstractNumId="3" w15:restartNumberingAfterBreak="0">
+    <w:nsid w:val="54FB6A57"/>
+    <w:multiLevelType w:val="hybridMultilevel"/>
+    <w:tmpl w:val="CBE83D20"/>
+    <w:lvl w:ilvl="0" w:tplc="40090001">
+      <w:start w:val="1"/>
+      <w:numFmt w:val="bullet"/>
+      <w:lvlText w:val=""/>
+      <w:lvlJc w:val="left"/>
+      <w:pPr>
+        <w:ind w:left="720" w:hanging="360"/>
+      </w:pPr>
+      <w:rPr>
+        <w:rFonts w:ascii="Symbol" w:hAnsi="Symbol" w:hint="default"/>
+      </w:rPr>
+    </w:lvl>
+    <w:lvl w:ilvl="1" w:tplc="40090003" w:tentative="1">
+      <w:start w:val="1"/>
+      <w:numFmt w:val="bullet"/>
+      <w:lvlText w:val="o"/>
+      <w:lvlJc w:val="left"/>
+      <w:pPr>
+        <w:ind w:left="1440" w:hanging="360"/>
+      </w:pPr>
+      <w:rPr>
+        <w:rFonts w:ascii="Courier New" w:hAnsi="Courier New" w:cs="Courier New" w:hint="default"/>
+      </w:rPr>
+    </w:lvl>
+    <w:lvl w:ilvl="2" w:tplc="40090005" w:tentative="1">
+      <w:start w:val="1"/>
+      <w:numFmt w:val="bullet"/>
+      <w:lvlText w:val=""/>
+      <w:lvlJc w:val="left"/>
+      <w:pPr>
+        <w:ind w:left="2160" w:hanging="360"/>
+      </w:pPr>
+      <w:rPr>
+        <w:rFonts w:ascii="Wingdings" w:hAnsi="Wingdings" w:hint="default"/>
+      </w:rPr>
+    </w:lvl>
+    <w:lvl w:ilvl="3" w:tplc="40090001" w:tentative="1">
+      <w:start w:val="1"/>
+      <w:numFmt w:val="bullet"/>
+      <w:lvlText w:val=""/>
+      <w:lvlJc w:val="left"/>
+      <w:pPr>
+        <w:ind w:left="2880" w:hanging="360"/>
+      </w:pPr>
+      <w:rPr>
+        <w:rFonts w:ascii="Symbol" w:hAnsi="Symbol" w:hint="default"/>
+      </w:rPr>
+    </w:lvl>
+    <w:lvl w:ilvl="4" w:tplc="40090003" w:tentative="1">
+      <w:start w:val="1"/>
+      <w:numFmt w:val="bullet"/>
+      <w:lvlText w:val="o"/>
+      <w:lvlJc w:val="left"/>
+      <w:pPr>
+        <w:ind w:left="3600" w:hanging="360"/>
+      </w:pPr>
+      <w:rPr>
+        <w:rFonts w:ascii="Courier New" w:hAnsi="Courier New" w:cs="Courier New" w:hint="default"/>
+      </w:rPr>
+    </w:lvl>
+    <w:lvl w:ilvl="5" w:tplc="40090005" w:tentative="1">
+      <w:start w:val="1"/>
+      <w:numFmt w:val="bullet"/>
+      <w:lvlText w:val=""/>
+      <w:lvlJc w:val="left"/>
+      <w:pPr>
+        <w:ind w:left="4320" w:hanging="360"/>
+      </w:pPr>
+      <w:rPr>
+        <w:rFonts w:ascii="Wingdings" w:hAnsi="Wingdings" w:hint="default"/>
+      </w:rPr>
+    </w:lvl>
+    <w:lvl w:ilvl="6" w:tplc="40090001" w:tentative="1">
+      <w:start w:val="1"/>
+      <w:numFmt w:val="bullet"/>
+      <w:lvlText w:val=""/>
+      <w:lvlJc w:val="left"/>
+      <w:pPr>
+        <w:ind w:left="5040" w:hanging="360"/>
+      </w:pPr>
+      <w:rPr>
+        <w:rFonts w:ascii="Symbol" w:hAnsi="Symbol" w:hint="default"/>
+      </w:rPr>
+    </w:lvl>
+    <w:lvl w:ilvl="7" w:tplc="40090003" w:tentative="1">
+      <w:start w:val="1"/>
+      <w:numFmt w:val="bullet"/>
+      <w:lvlText w:val="o"/>
+      <w:lvlJc w:val="left"/>
+      <w:pPr>
+        <w:ind w:left="5760" w:hanging="360"/>
+      </w:pPr>
+      <w:rPr>
+        <w:rFonts w:ascii="Courier New" w:hAnsi="Courier New" w:cs="Courier New" w:hint="default"/>
+      </w:rPr>
+    </w:lvl>
+    <w:lvl w:ilvl="8" w:tplc="40090005" w:tentative="1">
+      <w:start w:val="1"/>
+      <w:numFmt w:val="bullet"/>
+      <w:lvlText w:val=""/>
+      <w:lvlJc w:val="left"/>
+      <w:pPr>
+        <w:ind w:left="6480" w:hanging="360"/>
+      </w:pPr>
+      <w:rPr>
+        <w:rFonts w:ascii="Wingdings" w:hAnsi="Wingdings" w:hint="default"/>
+      </w:rPr>
+    </w:lvl>
+  </w:abstractNum>
+  <w:abstractNum w:abstractNumId="4" w15:restartNumberingAfterBreak="0">
+    <w:nsid w:val="78A779A9"/>
+    <w:multiLevelType w:val="hybridMultilevel"/>
+    <w:tmpl w:val="18C6ECCE"/>
+    <w:lvl w:ilvl="0" w:tplc="40090001">
+      <w:start w:val="1"/>
+      <w:numFmt w:val="bullet"/>
+      <w:lvlText w:val=""/>
+      <w:lvlJc w:val="left"/>
+      <w:pPr>
+        <w:ind w:left="720" w:hanging="360"/>
+      </w:pPr>
+      <w:rPr>
+        <w:rFonts w:ascii="Symbol" w:hAnsi="Symbol" w:hint="default"/>
+      </w:rPr>
+    </w:lvl>
+    <w:lvl w:ilvl="1" w:tplc="40090003" w:tentative="1">
+      <w:start w:val="1"/>
+      <w:numFmt w:val="bullet"/>
+      <w:lvlText w:val="o"/>
+      <w:lvlJc w:val="left"/>
+      <w:pPr>
+        <w:ind w:left="1440" w:hanging="360"/>
+      </w:pPr>
+      <w:rPr>
+        <w:rFonts w:ascii="Courier New" w:hAnsi="Courier New" w:cs="Courier New" w:hint="default"/>
+      </w:rPr>
+    </w:lvl>
+    <w:lvl w:ilvl="2" w:tplc="40090005" w:tentative="1">
+      <w:start w:val="1"/>
+      <w:numFmt w:val="bullet"/>
+      <w:lvlText w:val=""/>
+      <w:lvlJc w:val="left"/>
+      <w:pPr>
+        <w:ind w:left="2160" w:hanging="360"/>
+      </w:pPr>
+      <w:rPr>
+        <w:rFonts w:ascii="Wingdings" w:hAnsi="Wingdings" w:hint="default"/>
+      </w:rPr>
+    </w:lvl>
+    <w:lvl w:ilvl="3" w:tplc="40090001" w:tentative="1">
+      <w:start w:val="1"/>
+      <w:numFmt w:val="bullet"/>
+      <w:lvlText w:val=""/>
+      <w:lvlJc w:val="left"/>
+      <w:pPr>
+        <w:ind w:left="2880" w:hanging="360"/>
+      </w:pPr>
+      <w:rPr>
+        <w:rFonts w:ascii="Symbol" w:hAnsi="Symbol" w:hint="default"/>
+      </w:rPr>
+    </w:lvl>
+    <w:lvl w:ilvl="4" w:tplc="40090003" w:tentative="1">
+      <w:start w:val="1"/>
+      <w:numFmt w:val="bullet"/>
+      <w:lvlText w:val="o"/>
+      <w:lvlJc w:val="left"/>
+      <w:pPr>
+        <w:ind w:left="3600" w:hanging="360"/>
+      </w:pPr>
+      <w:rPr>
+        <w:rFonts w:ascii="Courier New" w:hAnsi="Courier New" w:cs="Courier New" w:hint="default"/>
+      </w:rPr>
+    </w:lvl>
+    <w:lvl w:ilvl="5" w:tplc="40090005" w:tentative="1">
+      <w:start w:val="1"/>
+      <w:numFmt w:val="bullet"/>
+      <w:lvlText w:val=""/>
+      <w:lvlJc w:val="left"/>
+      <w:pPr>
+        <w:ind w:left="4320" w:hanging="360"/>
+      </w:pPr>
+      <w:rPr>
+        <w:rFonts w:ascii="Wingdings" w:hAnsi="Wingdings" w:hint="default"/>
+      </w:rPr>
+    </w:lvl>
+    <w:lvl w:ilvl="6" w:tplc="40090001" w:tentative="1">
+      <w:start w:val="1"/>
+      <w:numFmt w:val="bullet"/>
+      <w:lvlText w:val=""/>
+      <w:lvlJc w:val="left"/>
+      <w:pPr>
+        <w:ind w:left="5040" w:hanging="360"/>
+      </w:pPr>
+      <w:rPr>
+        <w:rFonts w:ascii="Symbol" w:hAnsi="Symbol" w:hint="default"/>
+      </w:rPr>
+    </w:lvl>
+    <w:lvl w:ilvl="7" w:tplc="40090003" w:tentative="1">
+      <w:start w:val="1"/>
+      <w:numFmt w:val="bullet"/>
+      <w:lvlText w:val="o"/>
+      <w:lvlJc w:val="left"/>
+      <w:pPr>
+        <w:ind w:left="5760" w:hanging="360"/>
+      </w:pPr>
+      <w:rPr>
+        <w:rFonts w:ascii="Courier New" w:hAnsi="Courier New" w:cs="Courier New" w:hint="default"/>
+      </w:rPr>
+    </w:lvl>
+    <w:lvl w:ilvl="8" w:tplc="40090005" w:tentative="1">
+      <w:start w:val="1"/>
+      <w:numFmt w:val="bullet"/>
+      <w:lvlText w:val=""/>
+      <w:lvlJc w:val="left"/>
+      <w:pPr>
+        <w:ind w:left="6480" w:hanging="360"/>
+      </w:pPr>
+      <w:rPr>
+        <w:rFonts w:ascii="Wingdings" w:hAnsi="Wingdings" w:hint="default"/>
+      </w:rPr>
+    </w:lvl>
+  </w:abstractNum>
+  <w:abstractNum w:abstractNumId="5" w15:restartNumberingAfterBreak="0">
     <w:nsid w:val="7DB9698A"/>
     <w:multiLevelType w:val="hybridMultilevel"/>
     <w:tmpl w:val="48CAC36E"/>
@@ -1597,13 +2568,22 @@
     </w:lvl>
   </w:abstractNum>
   <w:num w:numId="1">
-    <w:abstractNumId w:val="2"/>
+    <w:abstractNumId w:val="5"/>
   </w:num>
   <w:num w:numId="2">
     <w:abstractNumId w:val="1"/>
   </w:num>
   <w:num w:numId="3">
     <w:abstractNumId w:val="0"/>
+  </w:num>
+  <w:num w:numId="4">
+    <w:abstractNumId w:val="4"/>
+  </w:num>
+  <w:num w:numId="5">
+    <w:abstractNumId w:val="2"/>
+  </w:num>
+  <w:num w:numId="6">
+    <w:abstractNumId w:val="3"/>
   </w:num>
 </w:numbering>
 </file>
@@ -2007,6 +2987,26 @@
     <w:name w:val="Normal"/>
     <w:qFormat/>
   </w:style>
+  <w:style w:type="paragraph" w:styleId="Heading3">
+    <w:name w:val="heading 3"/>
+    <w:basedOn w:val="Normal"/>
+    <w:link w:val="Heading3Char"/>
+    <w:uiPriority w:val="9"/>
+    <w:qFormat/>
+    <w:rsid w:val="00E01C38"/>
+    <w:pPr>
+      <w:spacing w:before="100" w:beforeAutospacing="1" w:after="100" w:afterAutospacing="1" w:line="240" w:lineRule="auto"/>
+      <w:outlineLvl w:val="2"/>
+    </w:pPr>
+    <w:rPr>
+      <w:rFonts w:ascii="Times New Roman" w:eastAsia="Times New Roman" w:hAnsi="Times New Roman" w:cs="Times New Roman"/>
+      <w:b/>
+      <w:bCs/>
+      <w:sz w:val="27"/>
+      <w:szCs w:val="27"/>
+      <w:lang w:eastAsia="en-IN"/>
+    </w:rPr>
+  </w:style>
   <w:style w:type="character" w:default="1" w:styleId="DefaultParagraphFont">
     <w:name w:val="Default Paragraph Font"/>
     <w:uiPriority w:val="1"/>
@@ -2067,6 +3067,76 @@
       <w:ind w:left="720"/>
       <w:contextualSpacing/>
     </w:pPr>
+  </w:style>
+  <w:style w:type="character" w:customStyle="1" w:styleId="Heading3Char">
+    <w:name w:val="Heading 3 Char"/>
+    <w:basedOn w:val="DefaultParagraphFont"/>
+    <w:link w:val="Heading3"/>
+    <w:uiPriority w:val="9"/>
+    <w:rsid w:val="00E01C38"/>
+    <w:rPr>
+      <w:rFonts w:ascii="Times New Roman" w:eastAsia="Times New Roman" w:hAnsi="Times New Roman" w:cs="Times New Roman"/>
+      <w:b/>
+      <w:bCs/>
+      <w:sz w:val="27"/>
+      <w:szCs w:val="27"/>
+      <w:lang w:eastAsia="en-IN"/>
+    </w:rPr>
+  </w:style>
+  <w:style w:type="paragraph" w:styleId="HTMLPreformatted">
+    <w:name w:val="HTML Preformatted"/>
+    <w:basedOn w:val="Normal"/>
+    <w:link w:val="HTMLPreformattedChar"/>
+    <w:uiPriority w:val="99"/>
+    <w:semiHidden/>
+    <w:unhideWhenUsed/>
+    <w:rsid w:val="00E01C38"/>
+    <w:pPr>
+      <w:tabs>
+        <w:tab w:val="left" w:pos="916"/>
+        <w:tab w:val="left" w:pos="1832"/>
+        <w:tab w:val="left" w:pos="2748"/>
+        <w:tab w:val="left" w:pos="3664"/>
+        <w:tab w:val="left" w:pos="4580"/>
+        <w:tab w:val="left" w:pos="5496"/>
+        <w:tab w:val="left" w:pos="6412"/>
+        <w:tab w:val="left" w:pos="7328"/>
+        <w:tab w:val="left" w:pos="8244"/>
+        <w:tab w:val="left" w:pos="9160"/>
+        <w:tab w:val="left" w:pos="10076"/>
+        <w:tab w:val="left" w:pos="10992"/>
+        <w:tab w:val="left" w:pos="11908"/>
+        <w:tab w:val="left" w:pos="12824"/>
+        <w:tab w:val="left" w:pos="13740"/>
+        <w:tab w:val="left" w:pos="14656"/>
+      </w:tabs>
+      <w:spacing w:after="0" w:line="240" w:lineRule="auto"/>
+    </w:pPr>
+    <w:rPr>
+      <w:rFonts w:ascii="Courier New" w:eastAsia="Times New Roman" w:hAnsi="Courier New" w:cs="Courier New"/>
+      <w:sz w:val="20"/>
+      <w:szCs w:val="20"/>
+      <w:lang w:eastAsia="en-IN"/>
+    </w:rPr>
+  </w:style>
+  <w:style w:type="character" w:customStyle="1" w:styleId="HTMLPreformattedChar">
+    <w:name w:val="HTML Preformatted Char"/>
+    <w:basedOn w:val="DefaultParagraphFont"/>
+    <w:link w:val="HTMLPreformatted"/>
+    <w:uiPriority w:val="99"/>
+    <w:semiHidden/>
+    <w:rsid w:val="00E01C38"/>
+    <w:rPr>
+      <w:rFonts w:ascii="Courier New" w:eastAsia="Times New Roman" w:hAnsi="Courier New" w:cs="Courier New"/>
+      <w:sz w:val="20"/>
+      <w:szCs w:val="20"/>
+      <w:lang w:eastAsia="en-IN"/>
+    </w:rPr>
+  </w:style>
+  <w:style w:type="character" w:customStyle="1" w:styleId="user-select-contain">
+    <w:name w:val="user-select-contain"/>
+    <w:basedOn w:val="DefaultParagraphFont"/>
+    <w:rsid w:val="00E01C38"/>
   </w:style>
 </w:styles>
 </file>

</xml_diff>